<commit_message>
korrektur + oppdatert filtyper
</commit_message>
<xml_diff>
--- a/MSB105-Katrine,Karl-Gunnar.docx
+++ b/MSB105-Katrine,Karl-Gunnar.docx
@@ -451,20 +451,6 @@
         <w:t xml:space="preserve">2.2 Problemets omfang</w:t>
       </w:r>
       <w:bookmarkEnd w:id="23"/>
-    </w:p>
-    <w:p>
-      <w:pPr>
-        <w:pStyle w:val="BlockText"/>
-      </w:pPr>
-      <w:r>
-        <w:t xml:space="preserve">Vil dagens løsning med arkiv av data og eventuelt programkode hos tidsskriftene</w:t>
-      </w:r>
-      <w:r>
-        <w:t xml:space="preserve"> </w:t>
-      </w:r>
-      <w:r>
-        <w:t xml:space="preserve">kunne løse problemet?</w:t>
-      </w:r>
     </w:p>
     <w:p>
       <w:pPr>
@@ -2085,6 +2071,26 @@
         <w:t xml:space="preserve">4. Konklusjon</w:t>
       </w:r>
       <w:bookmarkEnd w:id="33"/>
+    </w:p>
+    <w:p>
+      <w:pPr>
+        <w:pStyle w:val="FirstParagraph"/>
+      </w:pPr>
+      <w:r>
+        <w:t xml:space="preserve">Vi ser at ved å bruke R Notebook og lage et dynamisk dokument med både data, koder, fremgangsmåte, resultat og referanser, skal det være mulig å reprodusere, replikere og generalisere et studie.</w:t>
+      </w:r>
+      <w:r>
+        <w:t xml:space="preserve"> </w:t>
+      </w:r>
+      <w:r>
+        <w:t xml:space="preserve">Det som kan gjøre det litt vanskelig er kompleksiteten på programmet, fordi selve kode- og data delen i RStudio er ikke det som er vanskeligst siden man kan skrive både formel og kode og få utdata i samme dokument, men det er alle programmer og pakker som skal snakke i lag som gjør arbeidet litt mer komplekst.</w:t>
+      </w:r>
+      <w:r>
+        <w:t xml:space="preserve"> </w:t>
+      </w:r>
+      <w:r>
+        <w:t xml:space="preserve">Den viktigste komponenten vil uansett alltid være at forskeren ønsker å dele sin fulle utredelse slik at forskningen faktisk kan brukes av andre uavhengige parter, det er derfor viktig at det blir flere standard retningslinjer for hva som er minimumskrav for forskere ved utgivelse av undersøkelser.</w:t>
+      </w:r>
     </w:p>
     <w:p>
       <w:r>

</xml_diff>

<commit_message>
generate html, pdf and docx still 2,5 h to deadline further comments have to wait
</commit_message>
<xml_diff>
--- a/MSB105-Katrine,Karl-Gunnar.docx
+++ b/MSB105-Katrine,Karl-Gunnar.docx
@@ -913,7 +913,7 @@
       <w:r>
         <w:drawing>
           <wp:inline>
-            <wp:extent cx="4620126" cy="3696101"/>
+            <wp:extent cx="5334000" cy="4267200"/>
             <wp:effectExtent b="0" l="0" r="0" t="0"/>
             <wp:docPr descr="" title="" id="1" name="Picture"/>
             <a:graphic>
@@ -934,7 +934,7 @@
                   <pic:spPr bwMode="auto">
                     <a:xfrm>
                       <a:off x="0" y="0"/>
-                      <a:ext cx="4620126" cy="3696101"/>
+                      <a:ext cx="5334000" cy="4267200"/>
                     </a:xfrm>
                     <a:prstGeom prst="rect">
                       <a:avLst/>
@@ -1375,7 +1375,7 @@
       <w:r>
         <w:drawing>
           <wp:inline>
-            <wp:extent cx="4620126" cy="3696101"/>
+            <wp:extent cx="5334000" cy="4267200"/>
             <wp:effectExtent b="0" l="0" r="0" t="0"/>
             <wp:docPr descr="" title="" id="1" name="Picture"/>
             <a:graphic>
@@ -1396,7 +1396,7 @@
                   <pic:spPr bwMode="auto">
                     <a:xfrm>
                       <a:off x="0" y="0"/>
-                      <a:ext cx="4620126" cy="3696101"/>
+                      <a:ext cx="5334000" cy="4267200"/>
                     </a:xfrm>
                     <a:prstGeom prst="rect">
                       <a:avLst/>
@@ -1433,7 +1433,7 @@
       <w:r>
         <w:drawing>
           <wp:inline>
-            <wp:extent cx="4620126" cy="3696101"/>
+            <wp:extent cx="5334000" cy="4267200"/>
             <wp:effectExtent b="0" l="0" r="0" t="0"/>
             <wp:docPr descr="" title="" id="1" name="Picture"/>
             <a:graphic>
@@ -1454,7 +1454,7 @@
                   <pic:spPr bwMode="auto">
                     <a:xfrm>
                       <a:off x="0" y="0"/>
-                      <a:ext cx="4620126" cy="3696101"/>
+                      <a:ext cx="5334000" cy="4267200"/>
                     </a:xfrm>
                     <a:prstGeom prst="rect">
                       <a:avLst/>
@@ -1615,7 +1615,7 @@
         <w:rPr>
           <w:rStyle w:val="VerbatimChar"/>
         </w:rPr>
-        <w:t xml:space="preserve">## Platform: x86_64-w64-mingw32/x64 (64-bit)</w:t>
+        <w:t xml:space="preserve">## Platform: x86_64-apple-darwin17.0 (64-bit)</w:t>
       </w:r>
       <w:r>
         <w:br/>
@@ -1624,7 +1624,7 @@
         <w:rPr>
           <w:rStyle w:val="VerbatimChar"/>
         </w:rPr>
-        <w:t xml:space="preserve">## Running under: Windows 10 x64 (build 19041)</w:t>
+        <w:t xml:space="preserve">## Running under: macOS Catalina 10.15.5</w:t>
       </w:r>
       <w:r>
         <w:br/>
@@ -1651,6 +1651,24 @@
         <w:rPr>
           <w:rStyle w:val="VerbatimChar"/>
         </w:rPr>
+        <w:t xml:space="preserve">## BLAS:   /Library/Frameworks/R.framework/Versions/4.0/Resources/lib/libRblas.dylib</w:t>
+      </w:r>
+      <w:r>
+        <w:br/>
+      </w:r>
+      <w:r>
+        <w:rPr>
+          <w:rStyle w:val="VerbatimChar"/>
+        </w:rPr>
+        <w:t xml:space="preserve">## LAPACK: /Library/Frameworks/R.framework/Versions/4.0/Resources/lib/libRlapack.dylib</w:t>
+      </w:r>
+      <w:r>
+        <w:br/>
+      </w:r>
+      <w:r>
+        <w:rPr>
+          <w:rStyle w:val="VerbatimChar"/>
+        </w:rPr>
         <w:t xml:space="preserve">## </w:t>
       </w:r>
       <w:r>
@@ -1669,7 +1687,7 @@
         <w:rPr>
           <w:rStyle w:val="VerbatimChar"/>
         </w:rPr>
-        <w:t xml:space="preserve">## [1] LC_COLLATE=Norwegian Bokmål_Norway.1252 </w:t>
+        <w:t xml:space="preserve">## [1] en_US.UTF-8/en_US.UTF-8/en_US.UTF-8/C/en_US.UTF-8/en_US.UTF-8</w:t>
       </w:r>
       <w:r>
         <w:br/>
@@ -1678,7 +1696,7 @@
         <w:rPr>
           <w:rStyle w:val="VerbatimChar"/>
         </w:rPr>
-        <w:t xml:space="preserve">## [2] LC_CTYPE=Norwegian Bokmål_Norway.1252   </w:t>
+        <w:t xml:space="preserve">## </w:t>
       </w:r>
       <w:r>
         <w:br/>
@@ -1687,7 +1705,7 @@
         <w:rPr>
           <w:rStyle w:val="VerbatimChar"/>
         </w:rPr>
-        <w:t xml:space="preserve">## [3] LC_MONETARY=Norwegian Bokmål_Norway.1252</w:t>
+        <w:t xml:space="preserve">## attached base packages:</w:t>
       </w:r>
       <w:r>
         <w:br/>
@@ -1696,7 +1714,7 @@
         <w:rPr>
           <w:rStyle w:val="VerbatimChar"/>
         </w:rPr>
-        <w:t xml:space="preserve">## [4] LC_NUMERIC=C                            </w:t>
+        <w:t xml:space="preserve">## [1] stats     graphics  grDevices utils     datasets  methods   base     </w:t>
       </w:r>
       <w:r>
         <w:br/>
@@ -1705,7 +1723,7 @@
         <w:rPr>
           <w:rStyle w:val="VerbatimChar"/>
         </w:rPr>
-        <w:t xml:space="preserve">## [5] LC_TIME=Norwegian Bokmål_Norway.1252    </w:t>
+        <w:t xml:space="preserve">## </w:t>
       </w:r>
       <w:r>
         <w:br/>
@@ -1714,6 +1732,42 @@
         <w:rPr>
           <w:rStyle w:val="VerbatimChar"/>
         </w:rPr>
+        <w:t xml:space="preserve">## other attached packages:</w:t>
+      </w:r>
+      <w:r>
+        <w:br/>
+      </w:r>
+      <w:r>
+        <w:rPr>
+          <w:rStyle w:val="VerbatimChar"/>
+        </w:rPr>
+        <w:t xml:space="preserve">##  [1] ggpubr_0.4.0    forcats_0.5.0   stringr_1.4.0   dplyr_1.0.2    </w:t>
+      </w:r>
+      <w:r>
+        <w:br/>
+      </w:r>
+      <w:r>
+        <w:rPr>
+          <w:rStyle w:val="VerbatimChar"/>
+        </w:rPr>
+        <w:t xml:space="preserve">##  [5] purrr_0.3.4     readr_1.3.1     tidyr_1.1.2     tibble_3.0.3   </w:t>
+      </w:r>
+      <w:r>
+        <w:br/>
+      </w:r>
+      <w:r>
+        <w:rPr>
+          <w:rStyle w:val="VerbatimChar"/>
+        </w:rPr>
+        <w:t xml:space="preserve">##  [9] tidyverse_1.3.0 tinytex_0.24    ggplot2_3.3.2  </w:t>
+      </w:r>
+      <w:r>
+        <w:br/>
+      </w:r>
+      <w:r>
+        <w:rPr>
+          <w:rStyle w:val="VerbatimChar"/>
+        </w:rPr>
         <w:t xml:space="preserve">## </w:t>
       </w:r>
       <w:r>
@@ -1723,7 +1777,7 @@
         <w:rPr>
           <w:rStyle w:val="VerbatimChar"/>
         </w:rPr>
-        <w:t xml:space="preserve">## attached base packages:</w:t>
+        <w:t xml:space="preserve">## loaded via a namespace (and not attached):</w:t>
       </w:r>
       <w:r>
         <w:br/>
@@ -1732,7 +1786,7 @@
         <w:rPr>
           <w:rStyle w:val="VerbatimChar"/>
         </w:rPr>
-        <w:t xml:space="preserve">## [1] stats     graphics  grDevices utils     datasets  methods   base     </w:t>
+        <w:t xml:space="preserve">##  [1] Rcpp_1.0.5        lattice_0.20-41   lubridate_1.7.9   assertthat_0.2.1 </w:t>
       </w:r>
       <w:r>
         <w:br/>
@@ -1741,7 +1795,7 @@
         <w:rPr>
           <w:rStyle w:val="VerbatimChar"/>
         </w:rPr>
-        <w:t xml:space="preserve">## </w:t>
+        <w:t xml:space="preserve">##  [5] digest_0.6.25     R6_2.4.1          cellranger_1.1.0  backports_1.1.9  </w:t>
       </w:r>
       <w:r>
         <w:br/>
@@ -1750,7 +1804,7 @@
         <w:rPr>
           <w:rStyle w:val="VerbatimChar"/>
         </w:rPr>
-        <w:t xml:space="preserve">## other attached packages:</w:t>
+        <w:t xml:space="preserve">##  [9] reprex_0.3.0      evaluate_0.14     httr_1.4.2        pillar_1.4.6     </w:t>
       </w:r>
       <w:r>
         <w:br/>
@@ -1759,7 +1813,7 @@
         <w:rPr>
           <w:rStyle w:val="VerbatimChar"/>
         </w:rPr>
-        <w:t xml:space="preserve">##  [1] ggpubr_0.4.0    forcats_0.5.0   stringr_1.4.0   dplyr_1.0.1    </w:t>
+        <w:t xml:space="preserve">## [13] rlang_0.4.7       curl_4.3          readxl_1.3.1      rstudioapi_0.11  </w:t>
       </w:r>
       <w:r>
         <w:br/>
@@ -1768,7 +1822,7 @@
         <w:rPr>
           <w:rStyle w:val="VerbatimChar"/>
         </w:rPr>
-        <w:t xml:space="preserve">##  [5] purrr_0.3.4     readr_1.3.1     tidyr_1.1.1     tibble_3.0.3   </w:t>
+        <w:t xml:space="preserve">## [17] data.table_1.12.8 car_3.0-8         blob_1.2.1        Matrix_1.2-18    </w:t>
       </w:r>
       <w:r>
         <w:br/>
@@ -1777,7 +1831,7 @@
         <w:rPr>
           <w:rStyle w:val="VerbatimChar"/>
         </w:rPr>
-        <w:t xml:space="preserve">##  [9] tidyverse_1.3.0 tinytex_0.25    ggplot2_3.3.2  </w:t>
+        <w:t xml:space="preserve">## [21] rmarkdown_2.3     labeling_0.3      splines_4.0.2     foreign_0.8-80   </w:t>
       </w:r>
       <w:r>
         <w:br/>
@@ -1786,7 +1840,7 @@
         <w:rPr>
           <w:rStyle w:val="VerbatimChar"/>
         </w:rPr>
-        <w:t xml:space="preserve">## </w:t>
+        <w:t xml:space="preserve">## [25] munsell_0.5.0     broom_0.7.0       compiler_4.0.2    modelr_0.1.8     </w:t>
       </w:r>
       <w:r>
         <w:br/>
@@ -1795,7 +1849,7 @@
         <w:rPr>
           <w:rStyle w:val="VerbatimChar"/>
         </w:rPr>
-        <w:t xml:space="preserve">## loaded via a namespace (and not attached):</w:t>
+        <w:t xml:space="preserve">## [29] xfun_0.15         pkgconfig_2.0.3   mgcv_1.8-31       htmltools_0.5.0  </w:t>
       </w:r>
       <w:r>
         <w:br/>
@@ -1804,7 +1858,7 @@
         <w:rPr>
           <w:rStyle w:val="VerbatimChar"/>
         </w:rPr>
-        <w:t xml:space="preserve">##  [1] Rcpp_1.0.5        lattice_0.20-41   lubridate_1.7.9   assertthat_0.2.1 </w:t>
+        <w:t xml:space="preserve">## [33] tidyselect_1.1.0  rio_0.5.16        fansi_0.4.1       crayon_1.3.4     </w:t>
       </w:r>
       <w:r>
         <w:br/>
@@ -1813,7 +1867,7 @@
         <w:rPr>
           <w:rStyle w:val="VerbatimChar"/>
         </w:rPr>
-        <w:t xml:space="preserve">##  [5] digest_0.6.25     R6_2.4.1          cellranger_1.1.0  backports_1.1.8  </w:t>
+        <w:t xml:space="preserve">## [37] dbplyr_1.4.4      withr_2.2.0       grid_4.0.2        nlme_3.1-148     </w:t>
       </w:r>
       <w:r>
         <w:br/>
@@ -1822,7 +1876,7 @@
         <w:rPr>
           <w:rStyle w:val="VerbatimChar"/>
         </w:rPr>
-        <w:t xml:space="preserve">##  [9] reprex_0.3.0      evaluate_0.14     httr_1.4.2        pillar_1.4.6     </w:t>
+        <w:t xml:space="preserve">## [41] jsonlite_1.7.0    gtable_0.3.0      lifecycle_0.2.0   DBI_1.1.0        </w:t>
       </w:r>
       <w:r>
         <w:br/>
@@ -1831,7 +1885,7 @@
         <w:rPr>
           <w:rStyle w:val="VerbatimChar"/>
         </w:rPr>
-        <w:t xml:space="preserve">## [13] rlang_0.4.7       curl_4.3          readxl_1.3.1      rstudioapi_0.11  </w:t>
+        <w:t xml:space="preserve">## [45] magrittr_1.5      scales_1.1.1      zip_2.0.4         carData_3.0-4    </w:t>
       </w:r>
       <w:r>
         <w:br/>
@@ -1840,7 +1894,7 @@
         <w:rPr>
           <w:rStyle w:val="VerbatimChar"/>
         </w:rPr>
-        <w:t xml:space="preserve">## [17] data.table_1.13.0 car_3.0-9         blob_1.2.1        Matrix_1.2-18    </w:t>
+        <w:t xml:space="preserve">## [49] cli_2.0.2         stringi_1.4.6     farver_2.0.3      ggsignif_0.6.0   </w:t>
       </w:r>
       <w:r>
         <w:br/>
@@ -1849,7 +1903,7 @@
         <w:rPr>
           <w:rStyle w:val="VerbatimChar"/>
         </w:rPr>
-        <w:t xml:space="preserve">## [21] rmarkdown_2.3     labeling_0.3      splines_4.0.2     foreign_0.8-80   </w:t>
+        <w:t xml:space="preserve">## [53] fs_1.4.2          xml2_1.3.2        ellipsis_0.3.1    generics_0.0.2   </w:t>
       </w:r>
       <w:r>
         <w:br/>
@@ -1858,7 +1912,7 @@
         <w:rPr>
           <w:rStyle w:val="VerbatimChar"/>
         </w:rPr>
-        <w:t xml:space="preserve">## [25] munsell_0.5.0     broom_0.7.0       compiler_4.0.2    modelr_0.1.8     </w:t>
+        <w:t xml:space="preserve">## [57] vctrs_0.3.4       openxlsx_4.1.5    tools_4.0.2       glue_1.4.2       </w:t>
       </w:r>
       <w:r>
         <w:br/>
@@ -1867,7 +1921,7 @@
         <w:rPr>
           <w:rStyle w:val="VerbatimChar"/>
         </w:rPr>
-        <w:t xml:space="preserve">## [29] xfun_0.16         pkgconfig_2.0.3   mgcv_1.8-31       htmltools_0.5.0  </w:t>
+        <w:t xml:space="preserve">## [61] hms_0.5.3         abind_1.4-5       yaml_2.2.1        colorspace_1.4-1 </w:t>
       </w:r>
       <w:r>
         <w:br/>
@@ -1876,79 +1930,7 @@
         <w:rPr>
           <w:rStyle w:val="VerbatimChar"/>
         </w:rPr>
-        <w:t xml:space="preserve">## [33] tidyselect_1.1.0  rio_0.5.16        fansi_0.4.1       crayon_1.3.4     </w:t>
-      </w:r>
-      <w:r>
-        <w:br/>
-      </w:r>
-      <w:r>
-        <w:rPr>
-          <w:rStyle w:val="VerbatimChar"/>
-        </w:rPr>
-        <w:t xml:space="preserve">## [37] dbplyr_1.4.4      withr_2.2.0       grid_4.0.2        nlme_3.1-148     </w:t>
-      </w:r>
-      <w:r>
-        <w:br/>
-      </w:r>
-      <w:r>
-        <w:rPr>
-          <w:rStyle w:val="VerbatimChar"/>
-        </w:rPr>
-        <w:t xml:space="preserve">## [41] jsonlite_1.7.0    gtable_0.3.0      lifecycle_0.2.0   DBI_1.1.0        </w:t>
-      </w:r>
-      <w:r>
-        <w:br/>
-      </w:r>
-      <w:r>
-        <w:rPr>
-          <w:rStyle w:val="VerbatimChar"/>
-        </w:rPr>
-        <w:t xml:space="preserve">## [45] magrittr_1.5      scales_1.1.1      zip_2.1.1         carData_3.0-4    </w:t>
-      </w:r>
-      <w:r>
-        <w:br/>
-      </w:r>
-      <w:r>
-        <w:rPr>
-          <w:rStyle w:val="VerbatimChar"/>
-        </w:rPr>
-        <w:t xml:space="preserve">## [49] cli_2.0.2         stringi_1.4.6     farver_2.0.3      ggsignif_0.6.0   </w:t>
-      </w:r>
-      <w:r>
-        <w:br/>
-      </w:r>
-      <w:r>
-        <w:rPr>
-          <w:rStyle w:val="VerbatimChar"/>
-        </w:rPr>
-        <w:t xml:space="preserve">## [53] fs_1.5.0          xml2_1.3.2        ellipsis_0.3.1    generics_0.0.2   </w:t>
-      </w:r>
-      <w:r>
-        <w:br/>
-      </w:r>
-      <w:r>
-        <w:rPr>
-          <w:rStyle w:val="VerbatimChar"/>
-        </w:rPr>
-        <w:t xml:space="preserve">## [57] vctrs_0.3.2       openxlsx_4.1.5    tools_4.0.2       glue_1.4.1       </w:t>
-      </w:r>
-      <w:r>
-        <w:br/>
-      </w:r>
-      <w:r>
-        <w:rPr>
-          <w:rStyle w:val="VerbatimChar"/>
-        </w:rPr>
-        <w:t xml:space="preserve">## [61] hms_0.5.3         abind_1.4-5       yaml_2.2.1        colorspace_1.4-1 </w:t>
-      </w:r>
-      <w:r>
-        <w:br/>
-      </w:r>
-      <w:r>
-        <w:rPr>
-          <w:rStyle w:val="VerbatimChar"/>
-        </w:rPr>
-        <w:t xml:space="preserve">## [65] rstatix_0.6.0     rvest_0.3.6       knitr_1.29        haven_2.3.1</w:t>
+        <w:t xml:space="preserve">## [65] rstatix_0.6.0     rvest_0.3.5       knitr_1.29        haven_2.3.1</w:t>
       </w:r>
     </w:p>
     <w:p>
@@ -2434,7 +2416,7 @@
               <a:graphicData uri="http://schemas.openxmlformats.org/drawingml/2006/picture">
                 <pic:pic>
                   <pic:nvPicPr>
-                    <pic:cNvPr descr="C:/Users/dunna/Documents/Skole%202020/MSB105%20-%20Data%20Science/MSB105-Assignment-1/merge-conflict.png" id="0" name="Picture"/>
+                    <pic:cNvPr descr="merge-conflict.png" id="0" name="Picture"/>
                     <pic:cNvPicPr>
                       <a:picLocks noChangeArrowheads="1" noChangeAspect="1"/>
                     </pic:cNvPicPr>
@@ -2472,14 +2454,14 @@
       <w:r>
         <w:drawing>
           <wp:inline>
-            <wp:extent cx="5334000" cy="2869151"/>
+            <wp:extent cx="5334000" cy="3143032"/>
             <wp:effectExtent b="0" l="0" r="0" t="0"/>
             <wp:docPr descr="Git historie" title="" id="1" name="Picture"/>
             <a:graphic>
               <a:graphicData uri="http://schemas.openxmlformats.org/drawingml/2006/picture">
                 <pic:pic>
                   <pic:nvPicPr>
-                    <pic:cNvPr descr="C:/Users/dunna/Documents/Skole%202020/MSB105%20-%20Data%20Science/MSB105-Assignment-1/git-history.png" id="0" name="Picture"/>
+                    <pic:cNvPr descr="git-history.png" id="0" name="Picture"/>
                     <pic:cNvPicPr>
                       <a:picLocks noChangeArrowheads="1" noChangeAspect="1"/>
                     </pic:cNvPicPr>
@@ -2493,7 +2475,7 @@
                   <pic:spPr bwMode="auto">
                     <a:xfrm>
                       <a:off x="0" y="0"/>
-                      <a:ext cx="5334000" cy="2869151"/>
+                      <a:ext cx="5334000" cy="3143032"/>
                     </a:xfrm>
                     <a:prstGeom prst="rect">
                       <a:avLst/>

</xml_diff>